<commit_message>
alteração da mask do valor monetario
</commit_message>
<xml_diff>
--- a/gerador-contrato/src/main/webapp/outfile/template2.docx
+++ b/gerador-contrato/src/main/webapp/outfile/template2.docx
@@ -69,7 +69,7 @@
           <w:b/>
           <w:highlight w:val="yellow"/>
         </w:rPr>
-        <w:t>16</w:t>
+        <w:t>1</w:t>
       </w:r>
     </w:p>
     <w:p>
@@ -179,7 +179,7 @@
           <w:szCs w:val="20"/>
           <w:highlight w:val="yellow"/>
         </w:rPr>
-        <w:t>LAION SOFTWARE LTDA</w:t>
+        <w:t>ETETEET</w:t>
       </w:r>
       <w:r>
         <w:rPr>
@@ -193,7 +193,7 @@
         <w:rPr>
           <w:highlight w:val="yellow"/>
         </w:rPr>
-        <w:t>989898989898989898</w:t>
+        <w:t>43.433.333/3334-33</w:t>
       </w:r>
       <w:r>
         <w:rPr>
@@ -252,7 +252,7 @@
         <w:rPr>
           <w:highlight w:val="yellow"/>
         </w:rPr>
-        <w:t>989898989898989898</w:t>
+        <w:t>43.433.333/3334-33</w:t>
       </w:r>
       <w:r>
         <w:rPr>
@@ -269,7 +269,7 @@
           <w:szCs w:val="20"/>
           <w:highlight w:val="yellow"/>
         </w:rPr>
-        <w:t>“LAION SOFTWARE</w:t>
+        <w:t>“TETET</w:t>
       </w:r>
       <w:r>
         <w:rPr>
@@ -318,7 +318,7 @@
           <w:szCs w:val="20"/>
           <w:highlight w:val="yellow"/>
         </w:rPr>
-        <w:t xml:space="preserve">EVALDO SOFTWARE LTDA </w:t>
+        <w:t xml:space="preserve">SFSF </w:t>
       </w:r>
       <w:r>
         <w:rPr>
@@ -335,7 +335,7 @@
           <w:szCs w:val="20"/>
           <w:highlight w:val="yellow"/>
         </w:rPr>
-        <w:t xml:space="preserve">51511515111155515515115 </w:t>
+        <w:t xml:space="preserve">34.343.443/4343-34 </w:t>
       </w:r>
       <w:r>
         <w:rPr>
@@ -421,7 +421,7 @@
           <w:szCs w:val="20"/>
           <w:highlight w:val="yellow"/>
         </w:rPr>
-        <w:t>EVALDO SOFTWARE</w:t>
+        <w:t>SFFFS</w:t>
       </w:r>
       <w:r>
         <w:rPr>
@@ -575,7 +575,7 @@
           <w:szCs w:val="20"/>
           <w:highlight w:val="yellow"/>
         </w:rPr>
-        <w:t>LAION SOFTWARE LTDA</w:t>
+        <w:t>ETETEET</w:t>
       </w:r>
       <w:r>
         <w:t xml:space="preserve">, denominada </w:t>
@@ -587,7 +587,7 @@
           <w:szCs w:val="20"/>
           <w:highlight w:val="yellow"/>
         </w:rPr>
-        <w:t>LAION SOFTWARE</w:t>
+        <w:t>TETET</w:t>
       </w:r>
       <w:r>
         <w:rPr>
@@ -623,7 +623,7 @@
           <w:szCs w:val="20"/>
           <w:highlight w:val="yellow"/>
         </w:rPr>
-        <w:t>EVALDO SOFTWARE LTDA</w:t>
+        <w:t>SFSF</w:t>
       </w:r>
       <w:r>
         <w:rPr>
@@ -638,7 +638,7 @@
           <w:szCs w:val="20"/>
           <w:highlight w:val="yellow"/>
         </w:rPr>
-        <w:t xml:space="preserve">EVALDO SOFTWARE. </w:t>
+        <w:t xml:space="preserve">SFFFS. </w:t>
       </w:r>
     </w:p>
     <w:p>
@@ -2829,7 +2829,7 @@
           </w:tcPr>
           <w:p>
             <w:r>
-              <w:t>R$ 11.00/mês</w:t>
+              <w:t>R$12.00/mês</w:t>
             </w:r>
           </w:p>
         </w:tc>
@@ -2876,7 +2876,7 @@
         <w:rPr>
           <w:highlight w:val="yellow"/>
         </w:rPr>
-        <w:t xml:space="preserve">100 </w:t>
+        <w:t xml:space="preserve">3433 </w:t>
       </w:r>
       <w:r>
         <w:t xml:space="preserve"> lojas (filiais) é de </w:t>
@@ -7491,7 +7491,7 @@
         <w:rPr>
           <w:highlight w:val="yellow"/>
         </w:rPr>
-        <w:t>14/02/2023.</w:t>
+        <w:t>28/02/2023.</w:t>
       </w:r>
     </w:p>
     <w:p>
@@ -7538,33 +7538,33 @@
           <w:szCs w:val="20"/>
           <w:highlight w:val="yellow"/>
         </w:rPr>
-        <w:t>LAION SOFTWARE LTDA</w:t>
-      </w:r>
-    </w:p>
-    <w:p>
-      <w:pPr>
-        <w:pStyle w:val="normal0"/>
-        <w:spacing w:after="0" w:line="240" w:lineRule="auto"/>
-        <w:jc w:val="both"/>
-        <w:rPr>
-          <w:b/>
-        </w:rPr>
-      </w:pPr>
-      <w:r>
-        <w:rPr>
-          <w:b/>
-        </w:rPr>
-        <w:t>(“LAION SOFTWARE”)</w:t>
-      </w:r>
-    </w:p>
-    <w:p>
-      <w:pPr>
-        <w:pStyle w:val="normal0"/>
-        <w:spacing w:after="0" w:line="240" w:lineRule="auto"/>
-        <w:jc w:val="both"/>
-      </w:pPr>
-      <w:r>
-        <w:t>989898989898989898</w:t>
+        <w:t>ETETEET</w:t>
+      </w:r>
+    </w:p>
+    <w:p>
+      <w:pPr>
+        <w:pStyle w:val="normal0"/>
+        <w:spacing w:after="0" w:line="240" w:lineRule="auto"/>
+        <w:jc w:val="both"/>
+        <w:rPr>
+          <w:b/>
+        </w:rPr>
+      </w:pPr>
+      <w:r>
+        <w:rPr>
+          <w:b/>
+        </w:rPr>
+        <w:t>(“TETET”)</w:t>
+      </w:r>
+    </w:p>
+    <w:p>
+      <w:pPr>
+        <w:pStyle w:val="normal0"/>
+        <w:spacing w:after="0" w:line="240" w:lineRule="auto"/>
+        <w:jc w:val="both"/>
+      </w:pPr>
+      <w:r>
+        <w:t>43.433.333/3334-33</w:t>
       </w:r>
     </w:p>
     <w:p>
@@ -7610,7 +7610,7 @@
           <w:szCs w:val="20"/>
           <w:highlight w:val="yellow"/>
         </w:rPr>
-        <w:t>EVALDO SOFTWARE LTDA</w:t>
+        <w:t>SFSF</w:t>
       </w:r>
       <w:proofErr w:type="gramStart"/>
       <w:r>
@@ -7636,7 +7636,7 @@
           <w:szCs w:val="20"/>
           <w:highlight w:val="yellow"/>
         </w:rPr>
-        <w:t>EVALDO SOFTWARE”)</w:t>
+        <w:t>SFFFS”)</w:t>
       </w:r>
     </w:p>
     <w:p>
@@ -7675,7 +7675,7 @@
           <w:szCs w:val="20"/>
           <w:highlight w:val="yellow"/>
         </w:rPr>
-        <w:t xml:space="preserve"> 51511515111155515515115</w:t>
+        <w:t xml:space="preserve"> 34.343.443/4343-34</w:t>
       </w:r>
     </w:p>
     <w:p>
@@ -7777,7 +7777,7 @@
           <w:szCs w:val="21"/>
           <w:highlight w:val="white"/>
         </w:rPr>
-        <w:t>SOPHIA FERREIRA</w:t>
+        <w:t>434343443</w:t>
       </w:r>
       <w:proofErr w:type="gramEnd"/>
       <w:r>
@@ -7816,7 +7816,7 @@
         <w:rPr>
           <w:b/>
         </w:rPr>
-        <w:t>Nome: JOSE LUCAS FERREIRA</w:t>
+        <w:t>Nome: 3443434343434</w:t>
       </w:r>
     </w:p>
     <w:p>
@@ -7843,7 +7843,7 @@
           <w:sz w:val="20"/>
           <w:szCs w:val="20"/>
         </w:rPr>
-        <w:t>76612147502</w:t>
+        <w:t>434.343.343-43</w:t>
       </w:r>
       <w:proofErr w:type="gramEnd"/>
       <w:r>
@@ -7878,7 +7878,7 @@
           <w:sz w:val="20"/>
           <w:szCs w:val="20"/>
         </w:rPr>
-        <w:t>76612147503</w:t>
+        <w:t>343.434.334-34</w:t>
       </w:r>
       <w:r>
         <w:rPr>
@@ -8018,7 +8018,7 @@
           <w:b/>
           <w:highlight w:val="yellow"/>
         </w:rPr>
-        <w:t>16</w:t>
+        <w:t>1</w:t>
       </w:r>
     </w:p>
     <w:p>
@@ -8144,7 +8144,7 @@
           <w:szCs w:val="20"/>
           <w:highlight w:val="yellow"/>
         </w:rPr>
-        <w:t>LAION SOFTWARE LTDA</w:t>
+        <w:t>ETETEET</w:t>
       </w:r>
       <w:r>
         <w:rPr>
@@ -8158,7 +8158,7 @@
         <w:rPr>
           <w:highlight w:val="yellow"/>
         </w:rPr>
-        <w:t>989898989898989898</w:t>
+        <w:t>43.433.333/3334-33</w:t>
       </w:r>
       <w:r>
         <w:rPr>
@@ -8217,7 +8217,7 @@
         <w:rPr>
           <w:highlight w:val="yellow"/>
         </w:rPr>
-        <w:t>989898989898989898</w:t>
+        <w:t>43.433.333/3334-33</w:t>
       </w:r>
       <w:r>
         <w:rPr>
@@ -8234,7 +8234,7 @@
           <w:szCs w:val="20"/>
           <w:highlight w:val="yellow"/>
         </w:rPr>
-        <w:t>“LAION SOFTWARE</w:t>
+        <w:t>“TETET</w:t>
       </w:r>
       <w:r>
         <w:rPr>
@@ -8283,7 +8283,7 @@
           <w:szCs w:val="20"/>
           <w:highlight w:val="yellow"/>
         </w:rPr>
-        <w:t xml:space="preserve">EVALDO SOFTWARE LTDA </w:t>
+        <w:t xml:space="preserve">SFSF </w:t>
       </w:r>
       <w:r>
         <w:rPr>
@@ -8300,7 +8300,7 @@
           <w:szCs w:val="20"/>
           <w:highlight w:val="yellow"/>
         </w:rPr>
-        <w:t xml:space="preserve">51511515111155515515115 </w:t>
+        <w:t xml:space="preserve">34.343.443/4343-34 </w:t>
       </w:r>
       <w:r>
         <w:rPr>
@@ -8368,7 +8368,7 @@
           <w:szCs w:val="20"/>
           <w:highlight w:val="yellow"/>
         </w:rPr>
-        <w:t>EVALDO SOFTWARE</w:t>
+        <w:t>SFFFS</w:t>
       </w:r>
       <w:r>
         <w:rPr>
@@ -8543,7 +8543,7 @@
           <w:szCs w:val="20"/>
           <w:highlight w:val="yellow"/>
         </w:rPr>
-        <w:t>LAION SOFTWARE LTDA</w:t>
+        <w:t>ETETEET</w:t>
       </w:r>
       <w:r>
         <w:t xml:space="preserve">, denominada </w:t>
@@ -8555,7 +8555,7 @@
           <w:szCs w:val="20"/>
           <w:highlight w:val="yellow"/>
         </w:rPr>
-        <w:t>LAION SOFTWARE</w:t>
+        <w:t>TETET</w:t>
       </w:r>
       <w:r>
         <w:rPr>
@@ -8595,7 +8595,7 @@
           <w:szCs w:val="20"/>
           <w:highlight w:val="yellow"/>
         </w:rPr>
-        <w:t>EVALDO SOFTWARE LTDA</w:t>
+        <w:t>SFSF</w:t>
       </w:r>
       <w:r>
         <w:rPr>
@@ -8628,7 +8628,7 @@
           <w:szCs w:val="20"/>
           <w:highlight w:val="yellow"/>
         </w:rPr>
-        <w:t xml:space="preserve">EVALDO SOFTWARE. </w:t>
+        <w:t xml:space="preserve">SFFFS. </w:t>
       </w:r>
     </w:p>
     <w:p>
@@ -10697,7 +10697,7 @@
           </w:tcPr>
           <w:p>
             <w:r>
-              <w:t>R$ 11.00/mês</w:t>
+              <w:t>R$ 12.00/mês</w:t>
             </w:r>
           </w:p>
         </w:tc>
@@ -10736,7 +10736,7 @@
         <w:rPr>
           <w:highlight w:val="yellow"/>
         </w:rPr>
-        <w:t xml:space="preserve">100 </w:t>
+        <w:t xml:space="preserve">3433 </w:t>
       </w:r>
       <w:r>
         <w:t xml:space="preserve"> lojas (filiais) é de </w:t>
@@ -15403,7 +15403,7 @@
         <w:rPr>
           <w:highlight w:val="yellow"/>
         </w:rPr>
-        <w:t>14/02/2023.</w:t>
+        <w:t>28/02/2023.</w:t>
       </w:r>
     </w:p>
     <w:p>
@@ -15456,7 +15456,7 @@
           <w:szCs w:val="20"/>
           <w:highlight w:val="yellow"/>
         </w:rPr>
-        <w:t>LAION SOFTWARE LTDA</w:t>
+        <w:t>ETETEET</w:t>
       </w:r>
       <w:r>
         <w:rPr>
@@ -15468,7 +15468,7 @@
         <w:rPr>
           <w:b/>
         </w:rPr>
-        <w:t>LAION SOFTWARE</w:t>
+        <w:t>TETET</w:t>
       </w:r>
       <w:r>
         <w:rPr>
@@ -15484,7 +15484,7 @@
         <w:jc w:val="both"/>
       </w:pPr>
       <w:r>
-        <w:t>989898989898989898</w:t>
+        <w:t>43.433.333/3334-33</w:t>
       </w:r>
     </w:p>
     <w:p>
@@ -15545,7 +15545,7 @@
           <w:szCs w:val="20"/>
           <w:highlight w:val="yellow"/>
         </w:rPr>
-        <w:t>EVALDO SOFTWARE LTDA</w:t>
+        <w:t>SFSF</w:t>
       </w:r>
       <w:r>
         <w:rPr>
@@ -15562,7 +15562,7 @@
           <w:szCs w:val="20"/>
           <w:highlight w:val="yellow"/>
         </w:rPr>
-        <w:t>EVALDO SOFTWARE”)</w:t>
+        <w:t>SFFFS”)</w:t>
       </w:r>
     </w:p>
     <w:p>
@@ -15581,7 +15581,7 @@
           <w:szCs w:val="20"/>
           <w:highlight w:val="yellow"/>
         </w:rPr>
-        <w:t>CNPJ.: 51511515111155515515115</w:t>
+        <w:t>CNPJ.: 34.343.443/4343-34</w:t>
       </w:r>
     </w:p>
     <w:p>
@@ -15671,7 +15671,7 @@
           <w:szCs w:val="21"/>
           <w:highlight w:val="white"/>
         </w:rPr>
-        <w:t>SOPHIA FERREIRA</w:t>
+        <w:t>434343443</w:t>
       </w:r>
       <w:r>
         <w:rPr>
@@ -15710,7 +15710,7 @@
         <w:rPr>
           <w:b/>
         </w:rPr>
-        <w:t>Nome: JOSE LUCAS FERREIRA</w:t>
+        <w:t>Nome: 3443434343434</w:t>
       </w:r>
     </w:p>
     <w:p>
@@ -15735,7 +15735,7 @@
           <w:sz w:val="20"/>
           <w:szCs w:val="20"/>
         </w:rPr>
-        <w:t>76612147502</w:t>
+        <w:t>434.343.343-43</w:t>
       </w:r>
       <w:r>
         <w:rPr>
@@ -15790,7 +15790,7 @@
           <w:sz w:val="20"/>
           <w:szCs w:val="20"/>
         </w:rPr>
-        <w:t>76612147503</w:t>
+        <w:t>343.434.334-34</w:t>
       </w:r>
       <w:r>
         <w:rPr>
@@ -17836,7 +17836,7 @@
   <a:extraClrSchemeLst/>
   <a:extLst>
     <a:ext uri="{05A4C25C-085E-4340-85A3-A5531E510DB2}">
-      <thm15:themeFamily xmlns="" xmlns:thm15="http://schemas.microsoft.com/office/thememl/2012/main" name="Office Theme" id="{62F939B6-93AF-4DB8-9C6B-D6C7DFDC589F}" vid="{4A3C46E8-61CC-4603-A589-7422A47A8E4A}"/>
+      <thm15:themeFamily xmlns:thm15="http://schemas.microsoft.com/office/thememl/2012/main" xmlns="" name="Office Theme" id="{62F939B6-93AF-4DB8-9C6B-D6C7DFDC589F}" vid="{4A3C46E8-61CC-4603-A589-7422A47A8E4A}"/>
     </a:ext>
   </a:extLst>
 </a:theme>

</xml_diff>